<commit_message>
partially product entity implemented
</commit_message>
<xml_diff>
--- a/Documents/Design-Document.docx
+++ b/Documents/Design-Document.docx
@@ -528,7 +528,7 @@
                     <pic:cNvPicPr/>
                   </pic:nvPicPr>
                   <pic:blipFill>
-                    <a:blip r:embed="rId7">
+                    <a:blip r:embed="rId8">
                       <a:extLst>
                         <a:ext uri="{28A0092B-C50C-407E-A947-70E740481C1C}">
                           <a14:useLocalDpi xmlns:a14="http://schemas.microsoft.com/office/drawing/2010/main" val="0"/>
@@ -628,13 +628,23 @@
         </w:rPr>
         <w:t xml:space="preserve"> </w:t>
       </w:r>
-      <w:r>
-        <w:rPr>
-          <w:rFonts w:asciiTheme="minorBidi" w:hAnsiTheme="minorBidi"/>
-          <w:sz w:val="26"/>
-          <w:szCs w:val="26"/>
-        </w:rPr>
-        <w:t>s distinct</w:t>
+      <w:proofErr w:type="spellStart"/>
+      <w:r>
+        <w:rPr>
+          <w:rFonts w:asciiTheme="minorBidi" w:hAnsiTheme="minorBidi"/>
+          <w:sz w:val="26"/>
+          <w:szCs w:val="26"/>
+        </w:rPr>
+        <w:t>s</w:t>
+      </w:r>
+      <w:proofErr w:type="spellEnd"/>
+      <w:r>
+        <w:rPr>
+          <w:rFonts w:asciiTheme="minorBidi" w:hAnsiTheme="minorBidi"/>
+          <w:sz w:val="26"/>
+          <w:szCs w:val="26"/>
+        </w:rPr>
+        <w:t xml:space="preserve"> distinct</w:t>
       </w:r>
       <w:r>
         <w:rPr>
@@ -920,7 +930,7 @@
                     <pic:cNvPicPr/>
                   </pic:nvPicPr>
                   <pic:blipFill>
-                    <a:blip r:embed="rId8">
+                    <a:blip r:embed="rId9">
                       <a:extLst>
                         <a:ext uri="{28A0092B-C50C-407E-A947-70E740481C1C}">
                           <a14:useLocalDpi xmlns:a14="http://schemas.microsoft.com/office/drawing/2010/main" val="0"/>
@@ -983,14 +993,16 @@
       <w:r>
         <w:rPr>
           <w:noProof/>
-          <w:color w:val="70AD47" w:themeColor="accent6"/>
+          <w:color w:val="385623" w:themeColor="accent6" w:themeShade="80"/>
+          <w:sz w:val="28"/>
+          <w:szCs w:val="28"/>
         </w:rPr>
         <w:lastRenderedPageBreak/>
         <w:drawing>
-          <wp:inline distT="0" distB="0" distL="0" distR="0" wp14:anchorId="79C66918" wp14:editId="004F1985">
+          <wp:inline distT="0" distB="0" distL="0" distR="0" wp14:anchorId="44A24FC3" wp14:editId="42F9150A">
             <wp:extent cx="5731510" cy="8165465"/>
             <wp:effectExtent l="0" t="0" r="2540" b="6985"/>
-            <wp:docPr id="6" name="Picture 6" descr="Diagram&#10;&#10;Description automatically generated"/>
+            <wp:docPr id="1" name="Picture 1" descr="Diagram&#10;&#10;Description automatically generated"/>
             <wp:cNvGraphicFramePr>
               <a:graphicFrameLocks xmlns:a="http://schemas.openxmlformats.org/drawingml/2006/main" noChangeAspect="1"/>
             </wp:cNvGraphicFramePr>
@@ -998,11 +1010,11 @@
               <a:graphicData uri="http://schemas.openxmlformats.org/drawingml/2006/picture">
                 <pic:pic xmlns:pic="http://schemas.openxmlformats.org/drawingml/2006/picture">
                   <pic:nvPicPr>
-                    <pic:cNvPr id="6" name="Picture 6" descr="Diagram&#10;&#10;Description automatically generated"/>
+                    <pic:cNvPr id="1" name="Picture 1" descr="Diagram&#10;&#10;Description automatically generated"/>
                     <pic:cNvPicPr/>
                   </pic:nvPicPr>
                   <pic:blipFill>
-                    <a:blip r:embed="rId9">
+                    <a:blip r:embed="rId10">
                       <a:extLst>
                         <a:ext uri="{28A0092B-C50C-407E-A947-70E740481C1C}">
                           <a14:useLocalDpi xmlns:a14="http://schemas.microsoft.com/office/drawing/2010/main" val="0"/>
@@ -1070,6 +1082,107 @@
           <w:i w:val="0"/>
           <w:iCs w:val="0"/>
           <w:color w:val="auto"/>
+          <w:sz w:val="26"/>
+          <w:szCs w:val="26"/>
+        </w:rPr>
+      </w:pPr>
+    </w:p>
+    <w:p>
+      <w:pPr>
+        <w:rPr>
+          <w:rStyle w:val="IntenseEmphasis"/>
+          <w:rFonts w:asciiTheme="minorBidi" w:hAnsiTheme="minorBidi"/>
+          <w:i w:val="0"/>
+          <w:iCs w:val="0"/>
+          <w:color w:val="auto"/>
+          <w:sz w:val="26"/>
+          <w:szCs w:val="26"/>
+        </w:rPr>
+      </w:pPr>
+      <w:r>
+        <w:rPr>
+          <w:rFonts w:asciiTheme="minorBidi" w:hAnsiTheme="minorBidi"/>
+          <w:noProof/>
+          <w:sz w:val="26"/>
+          <w:szCs w:val="26"/>
+        </w:rPr>
+        <w:drawing>
+          <wp:inline distT="0" distB="0" distL="0" distR="0" wp14:anchorId="0687D731" wp14:editId="178BFDAC">
+            <wp:extent cx="5731510" cy="6360795"/>
+            <wp:effectExtent l="0" t="0" r="2540" b="1905"/>
+            <wp:docPr id="3" name="Picture 3" descr="Diagram&#10;&#10;Description automatically generated"/>
+            <wp:cNvGraphicFramePr>
+              <a:graphicFrameLocks xmlns:a="http://schemas.openxmlformats.org/drawingml/2006/main" noChangeAspect="1"/>
+            </wp:cNvGraphicFramePr>
+            <a:graphic xmlns:a="http://schemas.openxmlformats.org/drawingml/2006/main">
+              <a:graphicData uri="http://schemas.openxmlformats.org/drawingml/2006/picture">
+                <pic:pic xmlns:pic="http://schemas.openxmlformats.org/drawingml/2006/picture">
+                  <pic:nvPicPr>
+                    <pic:cNvPr id="3" name="Picture 3" descr="Diagram&#10;&#10;Description automatically generated"/>
+                    <pic:cNvPicPr/>
+                  </pic:nvPicPr>
+                  <pic:blipFill>
+                    <a:blip r:embed="rId11">
+                      <a:extLst>
+                        <a:ext uri="{28A0092B-C50C-407E-A947-70E740481C1C}">
+                          <a14:useLocalDpi xmlns:a14="http://schemas.microsoft.com/office/drawing/2010/main" val="0"/>
+                        </a:ext>
+                      </a:extLst>
+                    </a:blip>
+                    <a:stretch>
+                      <a:fillRect/>
+                    </a:stretch>
+                  </pic:blipFill>
+                  <pic:spPr>
+                    <a:xfrm>
+                      <a:off x="0" y="0"/>
+                      <a:ext cx="5731510" cy="6360795"/>
+                    </a:xfrm>
+                    <a:prstGeom prst="rect">
+                      <a:avLst/>
+                    </a:prstGeom>
+                  </pic:spPr>
+                </pic:pic>
+              </a:graphicData>
+            </a:graphic>
+          </wp:inline>
+        </w:drawing>
+      </w:r>
+    </w:p>
+    <w:p>
+      <w:pPr>
+        <w:rPr>
+          <w:rStyle w:val="IntenseEmphasis"/>
+          <w:rFonts w:asciiTheme="minorBidi" w:hAnsiTheme="minorBidi"/>
+          <w:i w:val="0"/>
+          <w:iCs w:val="0"/>
+          <w:color w:val="auto"/>
+          <w:sz w:val="26"/>
+          <w:szCs w:val="26"/>
+        </w:rPr>
+      </w:pPr>
+    </w:p>
+    <w:p>
+      <w:pPr>
+        <w:rPr>
+          <w:rStyle w:val="IntenseEmphasis"/>
+          <w:rFonts w:asciiTheme="minorBidi" w:hAnsiTheme="minorBidi"/>
+          <w:i w:val="0"/>
+          <w:iCs w:val="0"/>
+          <w:color w:val="auto"/>
+          <w:sz w:val="26"/>
+          <w:szCs w:val="26"/>
+        </w:rPr>
+      </w:pPr>
+    </w:p>
+    <w:p>
+      <w:pPr>
+        <w:rPr>
+          <w:rStyle w:val="IntenseEmphasis"/>
+          <w:rFonts w:asciiTheme="minorBidi" w:hAnsiTheme="minorBidi"/>
+          <w:i w:val="0"/>
+          <w:iCs w:val="0"/>
+          <w:color w:val="auto"/>
         </w:rPr>
       </w:pPr>
     </w:p>
@@ -1329,57 +1442,69 @@
           <w:sz w:val="26"/>
           <w:szCs w:val="26"/>
         </w:rPr>
+        <w:t>React JS</w:t>
+      </w:r>
+    </w:p>
+    <w:p>
+      <w:pPr>
+        <w:rPr>
+          <w:rStyle w:val="IntenseEmphasis"/>
+          <w:rFonts w:asciiTheme="minorBidi" w:hAnsiTheme="minorBidi"/>
+          <w:i w:val="0"/>
+          <w:iCs w:val="0"/>
+          <w:color w:val="auto"/>
+          <w:sz w:val="26"/>
+          <w:szCs w:val="26"/>
+        </w:rPr>
+      </w:pPr>
+      <w:r>
+        <w:rPr>
+          <w:rStyle w:val="IntenseEmphasis"/>
+          <w:rFonts w:asciiTheme="minorBidi" w:hAnsiTheme="minorBidi"/>
+          <w:i w:val="0"/>
+          <w:iCs w:val="0"/>
+          <w:color w:val="auto"/>
+          <w:sz w:val="26"/>
+          <w:szCs w:val="26"/>
+        </w:rPr>
+        <w:t xml:space="preserve">Nowadays, there are a lot of frameworks to choose from, ranging from React JS, Angular, Vue JS, Django etc. each one having its unique functionalities depending on the complexity of the project. Since, </w:t>
+      </w:r>
+      <w:r>
+        <w:rPr>
+          <w:rStyle w:val="IntenseEmphasis"/>
+          <w:rFonts w:asciiTheme="minorBidi" w:hAnsiTheme="minorBidi"/>
+          <w:i w:val="0"/>
+          <w:iCs w:val="0"/>
+          <w:color w:val="auto"/>
+          <w:sz w:val="26"/>
+          <w:szCs w:val="26"/>
+        </w:rPr>
+        <w:t xml:space="preserve">ComfyShop </w:t>
+      </w:r>
+      <w:r>
+        <w:rPr>
+          <w:rStyle w:val="IntenseEmphasis"/>
+          <w:rFonts w:asciiTheme="minorBidi" w:hAnsiTheme="minorBidi"/>
+          <w:i w:val="0"/>
+          <w:iCs w:val="0"/>
+          <w:color w:val="auto"/>
+          <w:sz w:val="26"/>
+          <w:szCs w:val="26"/>
+        </w:rPr>
+        <w:t xml:space="preserve">is not a very complex project, it has been decided to use React JS. This framework works with components, each function being considered as a component. Therefore, </w:t>
+      </w:r>
+      <w:r>
+        <w:rPr>
+          <w:rStyle w:val="IntenseEmphasis"/>
+          <w:rFonts w:asciiTheme="minorBidi" w:hAnsiTheme="minorBidi"/>
+          <w:i w:val="0"/>
+          <w:iCs w:val="0"/>
+          <w:color w:val="auto"/>
+          <w:sz w:val="26"/>
+          <w:szCs w:val="26"/>
+        </w:rPr>
         <w:lastRenderedPageBreak/>
-        <w:t>React JS</w:t>
-      </w:r>
-    </w:p>
-    <w:p>
-      <w:pPr>
-        <w:rPr>
-          <w:rStyle w:val="IntenseEmphasis"/>
-          <w:rFonts w:asciiTheme="minorBidi" w:hAnsiTheme="minorBidi"/>
-          <w:i w:val="0"/>
-          <w:iCs w:val="0"/>
-          <w:color w:val="auto"/>
-          <w:sz w:val="26"/>
-          <w:szCs w:val="26"/>
-        </w:rPr>
-      </w:pPr>
-      <w:r>
-        <w:rPr>
-          <w:rStyle w:val="IntenseEmphasis"/>
-          <w:rFonts w:asciiTheme="minorBidi" w:hAnsiTheme="minorBidi"/>
-          <w:i w:val="0"/>
-          <w:iCs w:val="0"/>
-          <w:color w:val="auto"/>
-          <w:sz w:val="26"/>
-          <w:szCs w:val="26"/>
-        </w:rPr>
-        <w:t xml:space="preserve">Nowadays, there are a lot of frameworks to choose from, ranging from React JS, Angular, Vue JS, Django etc. each one having its unique functionalities depending on the complexity of the project. Since, </w:t>
-      </w:r>
-      <w:r>
-        <w:rPr>
-          <w:rStyle w:val="IntenseEmphasis"/>
-          <w:rFonts w:asciiTheme="minorBidi" w:hAnsiTheme="minorBidi"/>
-          <w:i w:val="0"/>
-          <w:iCs w:val="0"/>
-          <w:color w:val="auto"/>
-          <w:sz w:val="26"/>
-          <w:szCs w:val="26"/>
-        </w:rPr>
-        <w:t xml:space="preserve">ComfyShop </w:t>
-      </w:r>
-      <w:r>
-        <w:rPr>
-          <w:rStyle w:val="IntenseEmphasis"/>
-          <w:rFonts w:asciiTheme="minorBidi" w:hAnsiTheme="minorBidi"/>
-          <w:i w:val="0"/>
-          <w:iCs w:val="0"/>
-          <w:color w:val="auto"/>
-          <w:sz w:val="26"/>
-          <w:szCs w:val="26"/>
-        </w:rPr>
-        <w:t>is not a very complex project, it has been decided to use React JS. This framework works with components, each function being considered as a component. Therefore, separating concerns is crucial. For beginners, React is much more easier to get started with comparing to the other mentioned frameworks, this being the reason why we have been asked to use it for this semester by our teachers. Also, React is quick, efficient, works with an MVC template and makes creating front-end more easy. Thanks to the fact it has a large community, you can easily find anything about different problems you might encounter while creating your application.</w:t>
+        <w:t>separating concerns is crucial. For beginners, React is much more easier to get started with comparing to the other mentioned frameworks, this being the reason why we have been asked to use it for this semester by our teachers. Also, React is quick, efficient, works with an MVC template and makes creating front-end more easy. Thanks to the fact it has a large community, you can easily find anything about different problems you might encounter while creating your application.</w:t>
       </w:r>
     </w:p>
     <w:p>
@@ -2705,4 +2830,16 @@
     </a:ext>
   </a:extLst>
 </a:theme>
+</file>
+
+<file path=customXml/item1.xml><?xml version="1.0" encoding="utf-8"?>
+<b:Sources xmlns:b="http://schemas.openxmlformats.org/officeDocument/2006/bibliography" xmlns="http://schemas.openxmlformats.org/officeDocument/2006/bibliography" SelectedStyle="\APASixthEditionOfficeOnline.xsl" StyleName="APA" Version="6"/>
+</file>
+
+<file path=customXml/itemProps1.xml><?xml version="1.0" encoding="utf-8"?>
+<ds:datastoreItem xmlns:ds="http://schemas.openxmlformats.org/officeDocument/2006/customXml" ds:itemID="{24FAFA65-77BA-4ED6-9CCD-447AA2EFD3DD}">
+  <ds:schemaRefs>
+    <ds:schemaRef ds:uri="http://schemas.openxmlformats.org/officeDocument/2006/bibliography"/>
+  </ds:schemaRefs>
+</ds:datastoreItem>
 </file>
</xml_diff>

<commit_message>
The JWT signature (JWS) should be verified before using this token. Fixed
</commit_message>
<xml_diff>
--- a/Documents/Design-Document.docx
+++ b/Documents/Design-Document.docx
@@ -1605,6 +1605,8 @@
           <w:i w:val="0"/>
           <w:iCs w:val="0"/>
           <w:color w:val="auto"/>
+          <w:sz w:val="26"/>
+          <w:szCs w:val="26"/>
         </w:rPr>
       </w:pPr>
       <w:r>
@@ -1628,6 +1630,719 @@
           <w:i w:val="0"/>
           <w:iCs w:val="0"/>
           <w:color w:val="auto"/>
+          <w:sz w:val="26"/>
+          <w:szCs w:val="26"/>
+        </w:rPr>
+      </w:pPr>
+    </w:p>
+    <w:p>
+      <w:pPr>
+        <w:rPr>
+          <w:rStyle w:val="IntenseEmphasis"/>
+          <w:rFonts w:asciiTheme="minorBidi" w:hAnsiTheme="minorBidi"/>
+          <w:i w:val="0"/>
+          <w:iCs w:val="0"/>
+          <w:color w:val="auto"/>
+          <w:sz w:val="26"/>
+          <w:szCs w:val="26"/>
+        </w:rPr>
+      </w:pPr>
+    </w:p>
+    <w:p>
+      <w:pPr>
+        <w:rPr>
+          <w:rStyle w:val="IntenseEmphasis"/>
+          <w:rFonts w:asciiTheme="minorBidi" w:hAnsiTheme="minorBidi"/>
+          <w:i w:val="0"/>
+          <w:iCs w:val="0"/>
+          <w:color w:val="auto"/>
+          <w:sz w:val="26"/>
+          <w:szCs w:val="26"/>
+        </w:rPr>
+      </w:pPr>
+    </w:p>
+    <w:p>
+      <w:pPr>
+        <w:rPr>
+          <w:rStyle w:val="IntenseEmphasis"/>
+          <w:rFonts w:asciiTheme="minorBidi" w:hAnsiTheme="minorBidi"/>
+          <w:i w:val="0"/>
+          <w:iCs w:val="0"/>
+          <w:color w:val="auto"/>
+          <w:sz w:val="26"/>
+          <w:szCs w:val="26"/>
+        </w:rPr>
+      </w:pPr>
+    </w:p>
+    <w:p>
+      <w:pPr>
+        <w:rPr>
+          <w:rStyle w:val="IntenseEmphasis"/>
+          <w:rFonts w:asciiTheme="minorBidi" w:hAnsiTheme="minorBidi"/>
+          <w:i w:val="0"/>
+          <w:iCs w:val="0"/>
+          <w:color w:val="auto"/>
+          <w:sz w:val="26"/>
+          <w:szCs w:val="26"/>
+        </w:rPr>
+      </w:pPr>
+    </w:p>
+    <w:p>
+      <w:pPr>
+        <w:rPr>
+          <w:rStyle w:val="IntenseEmphasis"/>
+          <w:rFonts w:asciiTheme="minorBidi" w:hAnsiTheme="minorBidi"/>
+          <w:i w:val="0"/>
+          <w:iCs w:val="0"/>
+          <w:color w:val="auto"/>
+          <w:sz w:val="26"/>
+          <w:szCs w:val="26"/>
+        </w:rPr>
+      </w:pPr>
+    </w:p>
+    <w:p>
+      <w:pPr>
+        <w:rPr>
+          <w:rStyle w:val="IntenseEmphasis"/>
+          <w:rFonts w:asciiTheme="minorBidi" w:hAnsiTheme="minorBidi"/>
+          <w:i w:val="0"/>
+          <w:iCs w:val="0"/>
+          <w:color w:val="auto"/>
+          <w:sz w:val="26"/>
+          <w:szCs w:val="26"/>
+        </w:rPr>
+      </w:pPr>
+    </w:p>
+    <w:p>
+      <w:pPr>
+        <w:rPr>
+          <w:rStyle w:val="IntenseEmphasis"/>
+          <w:rFonts w:asciiTheme="minorBidi" w:hAnsiTheme="minorBidi"/>
+          <w:i w:val="0"/>
+          <w:iCs w:val="0"/>
+          <w:color w:val="auto"/>
+          <w:sz w:val="26"/>
+          <w:szCs w:val="26"/>
+        </w:rPr>
+      </w:pPr>
+    </w:p>
+    <w:p>
+      <w:pPr>
+        <w:rPr>
+          <w:rStyle w:val="IntenseEmphasis"/>
+          <w:rFonts w:asciiTheme="minorBidi" w:hAnsiTheme="minorBidi"/>
+          <w:i w:val="0"/>
+          <w:iCs w:val="0"/>
+          <w:color w:val="auto"/>
+          <w:sz w:val="26"/>
+          <w:szCs w:val="26"/>
+        </w:rPr>
+      </w:pPr>
+    </w:p>
+    <w:p>
+      <w:pPr>
+        <w:rPr>
+          <w:rStyle w:val="IntenseEmphasis"/>
+          <w:rFonts w:asciiTheme="minorBidi" w:hAnsiTheme="minorBidi"/>
+          <w:i w:val="0"/>
+          <w:iCs w:val="0"/>
+          <w:color w:val="auto"/>
+          <w:sz w:val="26"/>
+          <w:szCs w:val="26"/>
+        </w:rPr>
+      </w:pPr>
+    </w:p>
+    <w:p>
+      <w:pPr>
+        <w:rPr>
+          <w:rStyle w:val="IntenseEmphasis"/>
+          <w:rFonts w:asciiTheme="minorBidi" w:hAnsiTheme="minorBidi"/>
+          <w:i w:val="0"/>
+          <w:iCs w:val="0"/>
+          <w:color w:val="auto"/>
+          <w:sz w:val="26"/>
+          <w:szCs w:val="26"/>
+        </w:rPr>
+      </w:pPr>
+    </w:p>
+    <w:p>
+      <w:pPr>
+        <w:rPr>
+          <w:rStyle w:val="IntenseEmphasis"/>
+          <w:rFonts w:asciiTheme="minorBidi" w:hAnsiTheme="minorBidi"/>
+          <w:i w:val="0"/>
+          <w:iCs w:val="0"/>
+          <w:color w:val="auto"/>
+          <w:sz w:val="26"/>
+          <w:szCs w:val="26"/>
+        </w:rPr>
+      </w:pPr>
+    </w:p>
+    <w:p>
+      <w:pPr>
+        <w:rPr>
+          <w:rStyle w:val="IntenseEmphasis"/>
+          <w:rFonts w:asciiTheme="minorBidi" w:hAnsiTheme="minorBidi"/>
+          <w:i w:val="0"/>
+          <w:iCs w:val="0"/>
+          <w:color w:val="auto"/>
+          <w:sz w:val="26"/>
+          <w:szCs w:val="26"/>
+        </w:rPr>
+      </w:pPr>
+    </w:p>
+    <w:p>
+      <w:pPr>
+        <w:rPr>
+          <w:rStyle w:val="IntenseEmphasis"/>
+          <w:rFonts w:asciiTheme="minorBidi" w:hAnsiTheme="minorBidi"/>
+          <w:i w:val="0"/>
+          <w:iCs w:val="0"/>
+          <w:color w:val="auto"/>
+          <w:sz w:val="26"/>
+          <w:szCs w:val="26"/>
+        </w:rPr>
+      </w:pPr>
+    </w:p>
+    <w:p>
+      <w:pPr>
+        <w:rPr>
+          <w:rStyle w:val="IntenseEmphasis"/>
+          <w:rFonts w:asciiTheme="minorBidi" w:hAnsiTheme="minorBidi"/>
+          <w:i w:val="0"/>
+          <w:iCs w:val="0"/>
+          <w:color w:val="auto"/>
+          <w:sz w:val="26"/>
+          <w:szCs w:val="26"/>
+        </w:rPr>
+      </w:pPr>
+    </w:p>
+    <w:p>
+      <w:pPr>
+        <w:rPr>
+          <w:rStyle w:val="IntenseEmphasis"/>
+          <w:rFonts w:asciiTheme="minorBidi" w:hAnsiTheme="minorBidi"/>
+          <w:i w:val="0"/>
+          <w:iCs w:val="0"/>
+          <w:color w:val="auto"/>
+          <w:sz w:val="26"/>
+          <w:szCs w:val="26"/>
+        </w:rPr>
+      </w:pPr>
+    </w:p>
+    <w:p>
+      <w:pPr>
+        <w:rPr>
+          <w:rStyle w:val="IntenseEmphasis"/>
+          <w:rFonts w:asciiTheme="minorBidi" w:hAnsiTheme="minorBidi"/>
+          <w:i w:val="0"/>
+          <w:iCs w:val="0"/>
+          <w:color w:val="auto"/>
+          <w:sz w:val="26"/>
+          <w:szCs w:val="26"/>
+        </w:rPr>
+      </w:pPr>
+    </w:p>
+    <w:p>
+      <w:pPr>
+        <w:rPr>
+          <w:rStyle w:val="IntenseEmphasis"/>
+          <w:rFonts w:asciiTheme="minorBidi" w:hAnsiTheme="minorBidi"/>
+          <w:i w:val="0"/>
+          <w:iCs w:val="0"/>
+          <w:color w:val="auto"/>
+          <w:sz w:val="26"/>
+          <w:szCs w:val="26"/>
+        </w:rPr>
+      </w:pPr>
+    </w:p>
+    <w:p>
+      <w:pPr>
+        <w:rPr>
+          <w:rStyle w:val="IntenseEmphasis"/>
+          <w:rFonts w:asciiTheme="minorBidi" w:hAnsiTheme="minorBidi"/>
+          <w:i w:val="0"/>
+          <w:iCs w:val="0"/>
+          <w:color w:val="auto"/>
+        </w:rPr>
+      </w:pPr>
+    </w:p>
+    <w:p>
+      <w:pPr>
+        <w:rPr>
+          <w:rStyle w:val="IntenseEmphasis"/>
+          <w:rFonts w:asciiTheme="minorBidi" w:hAnsiTheme="minorBidi"/>
+          <w:i w:val="0"/>
+          <w:iCs w:val="0"/>
+          <w:color w:val="auto"/>
+        </w:rPr>
+      </w:pPr>
+    </w:p>
+    <w:p>
+      <w:pPr>
+        <w:pStyle w:val="ListParagraph"/>
+        <w:numPr>
+          <w:ilvl w:val="0"/>
+          <w:numId w:val="3"/>
+        </w:numPr>
+        <w:rPr>
+          <w:rStyle w:val="IntenseEmphasis"/>
+          <w:rFonts w:asciiTheme="minorBidi" w:hAnsiTheme="minorBidi"/>
+          <w:i w:val="0"/>
+          <w:iCs w:val="0"/>
+          <w:color w:val="806000" w:themeColor="accent4" w:themeShade="80"/>
+          <w:sz w:val="26"/>
+          <w:szCs w:val="26"/>
+          <w:lang w:val="nl-NL"/>
+        </w:rPr>
+      </w:pPr>
+      <w:r>
+        <w:rPr>
+          <w:rStyle w:val="IntenseEmphasis"/>
+          <w:rFonts w:asciiTheme="minorBidi" w:hAnsiTheme="minorBidi"/>
+          <w:i w:val="0"/>
+          <w:iCs w:val="0"/>
+          <w:color w:val="806000" w:themeColor="accent4" w:themeShade="80"/>
+          <w:sz w:val="26"/>
+          <w:szCs w:val="26"/>
+          <w:lang w:val="nl-NL"/>
+        </w:rPr>
+        <w:t>CI/CD Pipeline Diagra</w:t>
+      </w:r>
+      <w:r>
+        <w:rPr>
+          <w:rStyle w:val="IntenseEmphasis"/>
+          <w:rFonts w:asciiTheme="minorBidi" w:hAnsiTheme="minorBidi"/>
+          <w:i w:val="0"/>
+          <w:iCs w:val="0"/>
+          <w:color w:val="806000" w:themeColor="accent4" w:themeShade="80"/>
+          <w:sz w:val="26"/>
+          <w:szCs w:val="26"/>
+          <w:lang w:val="nl-NL"/>
+        </w:rPr>
+        <w:t>m</w:t>
+      </w:r>
+    </w:p>
+    <w:p>
+      <w:pPr>
+        <w:rPr>
+          <w:rStyle w:val="IntenseEmphasis"/>
+          <w:rFonts w:asciiTheme="minorBidi" w:hAnsiTheme="minorBidi"/>
+          <w:i w:val="0"/>
+          <w:iCs w:val="0"/>
+          <w:color w:val="806000" w:themeColor="accent4" w:themeShade="80"/>
+          <w:sz w:val="26"/>
+          <w:szCs w:val="26"/>
+          <w:lang w:val="nl-NL"/>
+        </w:rPr>
+      </w:pPr>
+    </w:p>
+    <w:p>
+      <w:pPr>
+        <w:rPr>
+          <w:rStyle w:val="IntenseEmphasis"/>
+          <w:rFonts w:asciiTheme="minorBidi" w:hAnsiTheme="minorBidi"/>
+          <w:i w:val="0"/>
+          <w:iCs w:val="0"/>
+          <w:color w:val="806000" w:themeColor="accent4" w:themeShade="80"/>
+          <w:sz w:val="26"/>
+          <w:szCs w:val="26"/>
+          <w:lang w:val="nl-NL"/>
+        </w:rPr>
+      </w:pPr>
+      <w:r>
+        <w:rPr>
+          <w:rFonts w:asciiTheme="minorBidi" w:hAnsiTheme="minorBidi"/>
+          <w:noProof/>
+          <w:color w:val="806000" w:themeColor="accent4" w:themeShade="80"/>
+          <w:sz w:val="26"/>
+          <w:szCs w:val="26"/>
+          <w:lang w:val="nl-NL"/>
+        </w:rPr>
+        <w:drawing>
+          <wp:inline distT="0" distB="0" distL="0" distR="0" wp14:anchorId="2E55426F" wp14:editId="6EACBCB2">
+            <wp:extent cx="4857750" cy="7019925"/>
+            <wp:effectExtent l="0" t="0" r="0" b="9525"/>
+            <wp:docPr id="2" name="Picture 2" descr="A picture containing text, screenshot, diagram, design&#10;&#10;Description automatically generated"/>
+            <wp:cNvGraphicFramePr>
+              <a:graphicFrameLocks xmlns:a="http://schemas.openxmlformats.org/drawingml/2006/main" noChangeAspect="1"/>
+            </wp:cNvGraphicFramePr>
+            <a:graphic xmlns:a="http://schemas.openxmlformats.org/drawingml/2006/main">
+              <a:graphicData uri="http://schemas.openxmlformats.org/drawingml/2006/picture">
+                <pic:pic xmlns:pic="http://schemas.openxmlformats.org/drawingml/2006/picture">
+                  <pic:nvPicPr>
+                    <pic:cNvPr id="2" name="Picture 2" descr="A picture containing text, screenshot, diagram, design&#10;&#10;Description automatically generated"/>
+                    <pic:cNvPicPr/>
+                  </pic:nvPicPr>
+                  <pic:blipFill>
+                    <a:blip r:embed="rId12">
+                      <a:extLst>
+                        <a:ext uri="{28A0092B-C50C-407E-A947-70E740481C1C}">
+                          <a14:useLocalDpi xmlns:a14="http://schemas.microsoft.com/office/drawing/2010/main" val="0"/>
+                        </a:ext>
+                      </a:extLst>
+                    </a:blip>
+                    <a:stretch>
+                      <a:fillRect/>
+                    </a:stretch>
+                  </pic:blipFill>
+                  <pic:spPr>
+                    <a:xfrm>
+                      <a:off x="0" y="0"/>
+                      <a:ext cx="4857750" cy="7019925"/>
+                    </a:xfrm>
+                    <a:prstGeom prst="rect">
+                      <a:avLst/>
+                    </a:prstGeom>
+                  </pic:spPr>
+                </pic:pic>
+              </a:graphicData>
+            </a:graphic>
+          </wp:inline>
+        </w:drawing>
+      </w:r>
+    </w:p>
+    <w:p>
+      <w:pPr>
+        <w:pStyle w:val="ListParagraph"/>
+        <w:numPr>
+          <w:ilvl w:val="0"/>
+          <w:numId w:val="4"/>
+        </w:numPr>
+        <w:rPr>
+          <w:rStyle w:val="IntenseEmphasis"/>
+          <w:rFonts w:asciiTheme="minorBidi" w:hAnsiTheme="minorBidi"/>
+          <w:i w:val="0"/>
+          <w:iCs w:val="0"/>
+          <w:color w:val="auto"/>
+        </w:rPr>
+      </w:pPr>
+      <w:r>
+        <w:rPr>
+          <w:rStyle w:val="IntenseEmphasis"/>
+          <w:rFonts w:asciiTheme="minorBidi" w:hAnsiTheme="minorBidi"/>
+          <w:i w:val="0"/>
+          <w:iCs w:val="0"/>
+          <w:color w:val="auto"/>
+        </w:rPr>
+        <w:t xml:space="preserve">The code is pushed from the Intellij IDE to the GitLab repository. </w:t>
+      </w:r>
+    </w:p>
+    <w:p>
+      <w:pPr>
+        <w:pStyle w:val="ListParagraph"/>
+        <w:numPr>
+          <w:ilvl w:val="0"/>
+          <w:numId w:val="4"/>
+        </w:numPr>
+        <w:rPr>
+          <w:rStyle w:val="IntenseEmphasis"/>
+          <w:rFonts w:asciiTheme="minorBidi" w:hAnsiTheme="minorBidi"/>
+          <w:i w:val="0"/>
+          <w:iCs w:val="0"/>
+          <w:color w:val="auto"/>
+        </w:rPr>
+      </w:pPr>
+      <w:r>
+        <w:rPr>
+          <w:rStyle w:val="IntenseEmphasis"/>
+          <w:rFonts w:asciiTheme="minorBidi" w:hAnsiTheme="minorBidi"/>
+          <w:i w:val="0"/>
+          <w:iCs w:val="0"/>
+          <w:color w:val="auto"/>
+        </w:rPr>
+        <w:t xml:space="preserve">GitLab CI/CD triggers the pipeline based on the push event. </w:t>
+      </w:r>
+    </w:p>
+    <w:p>
+      <w:pPr>
+        <w:pStyle w:val="ListParagraph"/>
+        <w:numPr>
+          <w:ilvl w:val="0"/>
+          <w:numId w:val="4"/>
+        </w:numPr>
+        <w:rPr>
+          <w:rStyle w:val="IntenseEmphasis"/>
+          <w:rFonts w:asciiTheme="minorBidi" w:hAnsiTheme="minorBidi"/>
+          <w:i w:val="0"/>
+          <w:iCs w:val="0"/>
+          <w:color w:val="auto"/>
+        </w:rPr>
+      </w:pPr>
+      <w:r>
+        <w:rPr>
+          <w:rStyle w:val="IntenseEmphasis"/>
+          <w:rFonts w:asciiTheme="minorBidi" w:hAnsiTheme="minorBidi"/>
+          <w:i w:val="0"/>
+          <w:iCs w:val="0"/>
+          <w:color w:val="auto"/>
+        </w:rPr>
+        <w:t xml:space="preserve">Docker is introduced for containerization, represented as a component between GitLab CI/CD and the Pipeline Runner. </w:t>
+      </w:r>
+    </w:p>
+    <w:p>
+      <w:pPr>
+        <w:pStyle w:val="ListParagraph"/>
+        <w:numPr>
+          <w:ilvl w:val="0"/>
+          <w:numId w:val="4"/>
+        </w:numPr>
+        <w:rPr>
+          <w:rStyle w:val="IntenseEmphasis"/>
+          <w:rFonts w:asciiTheme="minorBidi" w:hAnsiTheme="minorBidi"/>
+          <w:i w:val="0"/>
+          <w:iCs w:val="0"/>
+          <w:color w:val="auto"/>
+        </w:rPr>
+      </w:pPr>
+      <w:r>
+        <w:rPr>
+          <w:rStyle w:val="IntenseEmphasis"/>
+          <w:rFonts w:asciiTheme="minorBidi" w:hAnsiTheme="minorBidi"/>
+          <w:i w:val="0"/>
+          <w:iCs w:val="0"/>
+          <w:color w:val="auto"/>
+        </w:rPr>
+        <w:lastRenderedPageBreak/>
+        <w:t xml:space="preserve">The Docker component handles the creation and management of Docker containers. </w:t>
+      </w:r>
+    </w:p>
+    <w:p>
+      <w:pPr>
+        <w:pStyle w:val="ListParagraph"/>
+        <w:numPr>
+          <w:ilvl w:val="0"/>
+          <w:numId w:val="4"/>
+        </w:numPr>
+        <w:rPr>
+          <w:rStyle w:val="IntenseEmphasis"/>
+          <w:rFonts w:asciiTheme="minorBidi" w:hAnsiTheme="minorBidi"/>
+          <w:i w:val="0"/>
+          <w:iCs w:val="0"/>
+          <w:color w:val="auto"/>
+        </w:rPr>
+      </w:pPr>
+      <w:r>
+        <w:rPr>
+          <w:rStyle w:val="IntenseEmphasis"/>
+          <w:rFonts w:asciiTheme="minorBidi" w:hAnsiTheme="minorBidi"/>
+          <w:i w:val="0"/>
+          <w:iCs w:val="0"/>
+          <w:color w:val="auto"/>
+        </w:rPr>
+        <w:t xml:space="preserve">The Pipeline Runner executes the pipeline steps within the Docker container. </w:t>
+      </w:r>
+    </w:p>
+    <w:p>
+      <w:pPr>
+        <w:pStyle w:val="ListParagraph"/>
+        <w:numPr>
+          <w:ilvl w:val="0"/>
+          <w:numId w:val="4"/>
+        </w:numPr>
+        <w:rPr>
+          <w:rStyle w:val="IntenseEmphasis"/>
+          <w:rFonts w:asciiTheme="minorBidi" w:hAnsiTheme="minorBidi"/>
+          <w:i w:val="0"/>
+          <w:iCs w:val="0"/>
+          <w:color w:val="auto"/>
+        </w:rPr>
+      </w:pPr>
+      <w:r>
+        <w:rPr>
+          <w:rStyle w:val="IntenseEmphasis"/>
+          <w:rFonts w:asciiTheme="minorBidi" w:hAnsiTheme="minorBidi"/>
+          <w:i w:val="0"/>
+          <w:iCs w:val="0"/>
+          <w:color w:val="auto"/>
+        </w:rPr>
+        <w:t>SonarQube performs code analysis on the code within the container.</w:t>
+      </w:r>
+    </w:p>
+    <w:p>
+      <w:pPr>
+        <w:rPr>
+          <w:rStyle w:val="IntenseEmphasis"/>
+          <w:rFonts w:asciiTheme="minorBidi" w:hAnsiTheme="minorBidi"/>
+          <w:i w:val="0"/>
+          <w:iCs w:val="0"/>
+          <w:color w:val="auto"/>
+        </w:rPr>
+      </w:pPr>
+    </w:p>
+    <w:p>
+      <w:pPr>
+        <w:pStyle w:val="NormalWeb"/>
+        <w:pBdr>
+          <w:top w:val="single" w:sz="2" w:space="0" w:color="D9D9E3"/>
+          <w:left w:val="single" w:sz="2" w:space="0" w:color="D9D9E3"/>
+          <w:bottom w:val="single" w:sz="2" w:space="0" w:color="D9D9E3"/>
+          <w:right w:val="single" w:sz="2" w:space="0" w:color="D9D9E3"/>
+        </w:pBdr>
+        <w:shd w:val="clear" w:color="auto" w:fill="444654"/>
+        <w:spacing w:before="300" w:beforeAutospacing="0" w:after="300" w:afterAutospacing="0"/>
+        <w:rPr>
+          <w:rFonts w:ascii="Segoe UI" w:hAnsi="Segoe UI" w:cs="Segoe UI"/>
+          <w:color w:val="D1D5DB"/>
+        </w:rPr>
+      </w:pPr>
+      <w:r>
+        <w:rPr>
+          <w:rFonts w:ascii="Segoe UI" w:hAnsi="Segoe UI" w:cs="Segoe UI"/>
+          <w:color w:val="D1D5DB"/>
+        </w:rPr>
+        <w:t>Explanation of the setup:</w:t>
+      </w:r>
+    </w:p>
+    <w:p>
+      <w:pPr>
+        <w:pStyle w:val="NormalWeb"/>
+        <w:numPr>
+          <w:ilvl w:val="0"/>
+          <w:numId w:val="5"/>
+        </w:numPr>
+        <w:pBdr>
+          <w:top w:val="single" w:sz="2" w:space="0" w:color="D9D9E3"/>
+          <w:left w:val="single" w:sz="2" w:space="5" w:color="D9D9E3"/>
+          <w:bottom w:val="single" w:sz="2" w:space="0" w:color="D9D9E3"/>
+          <w:right w:val="single" w:sz="2" w:space="0" w:color="D9D9E3"/>
+        </w:pBdr>
+        <w:shd w:val="clear" w:color="auto" w:fill="444654"/>
+        <w:spacing w:before="0" w:beforeAutospacing="0" w:after="0" w:afterAutospacing="0"/>
+        <w:rPr>
+          <w:rFonts w:ascii="Segoe UI" w:hAnsi="Segoe UI" w:cs="Segoe UI"/>
+          <w:color w:val="D1D5DB"/>
+        </w:rPr>
+      </w:pPr>
+      <w:r>
+        <w:rPr>
+          <w:rFonts w:ascii="Segoe UI" w:hAnsi="Segoe UI" w:cs="Segoe UI"/>
+          <w:color w:val="D1D5DB"/>
+        </w:rPr>
+        <w:t>Developer's Machine (IntelliJ IDE): This represents your local development environment where you write code using IntelliJ IDE.</w:t>
+      </w:r>
+    </w:p>
+    <w:p>
+      <w:pPr>
+        <w:pStyle w:val="NormalWeb"/>
+        <w:numPr>
+          <w:ilvl w:val="0"/>
+          <w:numId w:val="5"/>
+        </w:numPr>
+        <w:pBdr>
+          <w:top w:val="single" w:sz="2" w:space="0" w:color="D9D9E3"/>
+          <w:left w:val="single" w:sz="2" w:space="5" w:color="D9D9E3"/>
+          <w:bottom w:val="single" w:sz="2" w:space="0" w:color="D9D9E3"/>
+          <w:right w:val="single" w:sz="2" w:space="0" w:color="D9D9E3"/>
+        </w:pBdr>
+        <w:shd w:val="clear" w:color="auto" w:fill="444654"/>
+        <w:spacing w:before="0" w:beforeAutospacing="0" w:after="0" w:afterAutospacing="0"/>
+        <w:rPr>
+          <w:rFonts w:ascii="Segoe UI" w:hAnsi="Segoe UI" w:cs="Segoe UI"/>
+          <w:color w:val="D1D5DB"/>
+        </w:rPr>
+      </w:pPr>
+      <w:r>
+        <w:rPr>
+          <w:rFonts w:ascii="Segoe UI" w:hAnsi="Segoe UI" w:cs="Segoe UI"/>
+          <w:color w:val="D1D5DB"/>
+        </w:rPr>
+        <w:t>Push to GitLab Repository: Once you have written and tested your code locally, you push the changes to the GitLab repository. This triggers the GitLab CI/CD pipeline.</w:t>
+      </w:r>
+    </w:p>
+    <w:p>
+      <w:pPr>
+        <w:pStyle w:val="NormalWeb"/>
+        <w:numPr>
+          <w:ilvl w:val="0"/>
+          <w:numId w:val="5"/>
+        </w:numPr>
+        <w:pBdr>
+          <w:top w:val="single" w:sz="2" w:space="0" w:color="D9D9E3"/>
+          <w:left w:val="single" w:sz="2" w:space="5" w:color="D9D9E3"/>
+          <w:bottom w:val="single" w:sz="2" w:space="0" w:color="D9D9E3"/>
+          <w:right w:val="single" w:sz="2" w:space="0" w:color="D9D9E3"/>
+        </w:pBdr>
+        <w:shd w:val="clear" w:color="auto" w:fill="444654"/>
+        <w:spacing w:before="0" w:beforeAutospacing="0" w:after="0" w:afterAutospacing="0"/>
+        <w:rPr>
+          <w:rFonts w:ascii="Segoe UI" w:hAnsi="Segoe UI" w:cs="Segoe UI"/>
+          <w:color w:val="D1D5DB"/>
+        </w:rPr>
+      </w:pPr>
+      <w:r>
+        <w:rPr>
+          <w:rFonts w:ascii="Segoe UI" w:hAnsi="Segoe UI" w:cs="Segoe UI"/>
+          <w:color w:val="D1D5DB"/>
+        </w:rPr>
+        <w:t>GitLab CI/CD Pipeline: The code changes are detected in the GitLab repository, and the CI/CD pipeline is triggered. The pipeline is configured with different stages and jobs.</w:t>
+      </w:r>
+    </w:p>
+    <w:p>
+      <w:pPr>
+        <w:pStyle w:val="NormalWeb"/>
+        <w:numPr>
+          <w:ilvl w:val="0"/>
+          <w:numId w:val="5"/>
+        </w:numPr>
+        <w:pBdr>
+          <w:top w:val="single" w:sz="2" w:space="0" w:color="D9D9E3"/>
+          <w:left w:val="single" w:sz="2" w:space="5" w:color="D9D9E3"/>
+          <w:bottom w:val="single" w:sz="2" w:space="0" w:color="D9D9E3"/>
+          <w:right w:val="single" w:sz="2" w:space="0" w:color="D9D9E3"/>
+        </w:pBdr>
+        <w:shd w:val="clear" w:color="auto" w:fill="444654"/>
+        <w:spacing w:before="0" w:beforeAutospacing="0" w:after="0" w:afterAutospacing="0"/>
+        <w:rPr>
+          <w:rFonts w:ascii="Segoe UI" w:hAnsi="Segoe UI" w:cs="Segoe UI"/>
+          <w:color w:val="D1D5DB"/>
+        </w:rPr>
+      </w:pPr>
+      <w:r>
+        <w:rPr>
+          <w:rFonts w:ascii="Segoe UI" w:hAnsi="Segoe UI" w:cs="Segoe UI"/>
+          <w:color w:val="D1D5DB"/>
+        </w:rPr>
+        <w:t>Pipeline Runner: The pipeline runner is responsible for executing the stages and jobs defined in the pipeline. It pulls the code from the GitLab repository and performs the specified actions.</w:t>
+      </w:r>
+    </w:p>
+    <w:p>
+      <w:pPr>
+        <w:pStyle w:val="NormalWeb"/>
+        <w:numPr>
+          <w:ilvl w:val="0"/>
+          <w:numId w:val="5"/>
+        </w:numPr>
+        <w:pBdr>
+          <w:top w:val="single" w:sz="2" w:space="0" w:color="D9D9E3"/>
+          <w:left w:val="single" w:sz="2" w:space="5" w:color="D9D9E3"/>
+          <w:bottom w:val="single" w:sz="2" w:space="0" w:color="D9D9E3"/>
+          <w:right w:val="single" w:sz="2" w:space="0" w:color="D9D9E3"/>
+        </w:pBdr>
+        <w:shd w:val="clear" w:color="auto" w:fill="444654"/>
+        <w:spacing w:before="0" w:beforeAutospacing="0" w:after="0" w:afterAutospacing="0"/>
+        <w:rPr>
+          <w:rFonts w:ascii="Segoe UI" w:hAnsi="Segoe UI" w:cs="Segoe UI"/>
+          <w:color w:val="D1D5DB"/>
+        </w:rPr>
+      </w:pPr>
+      <w:r>
+        <w:rPr>
+          <w:rFonts w:ascii="Segoe UI" w:hAnsi="Segoe UI" w:cs="Segoe UI"/>
+          <w:color w:val="D1D5DB"/>
+        </w:rPr>
+        <w:t>SonarQube (Code Analysis): In the provided code, the "sonar" stage is included, which runs the SonarQube analysis on the code. The analysis helps identify code quality issues, bugs, vulnerabilities, and other metrics related to code health.</w:t>
+      </w:r>
+    </w:p>
+    <w:p>
+      <w:pPr>
+        <w:rPr>
+          <w:rStyle w:val="IntenseEmphasis"/>
+          <w:rFonts w:asciiTheme="minorBidi" w:hAnsiTheme="minorBidi"/>
+          <w:i w:val="0"/>
+          <w:iCs w:val="0"/>
+          <w:color w:val="auto"/>
+          <w:lang w:val="en-NL"/>
         </w:rPr>
       </w:pPr>
     </w:p>
@@ -1694,6 +2409,208 @@
 <file path=word/numbering.xml><?xml version="1.0" encoding="utf-8"?>
 <w:numbering xmlns:wpc="http://schemas.microsoft.com/office/word/2010/wordprocessingCanvas" xmlns:cx="http://schemas.microsoft.com/office/drawing/2014/chartex" xmlns:cx1="http://schemas.microsoft.com/office/drawing/2015/9/8/chartex" xmlns:cx2="http://schemas.microsoft.com/office/drawing/2015/10/21/chartex" xmlns:cx3="http://schemas.microsoft.com/office/drawing/2016/5/9/chartex" xmlns:cx4="http://schemas.microsoft.com/office/drawing/2016/5/10/chartex" xmlns:cx5="http://schemas.microsoft.com/office/drawing/2016/5/11/chartex" xmlns:cx6="http://schemas.microsoft.com/office/drawing/2016/5/12/chartex" xmlns:cx7="http://schemas.microsoft.com/office/drawing/2016/5/13/chartex" xmlns:cx8="http://schemas.microsoft.com/office/drawing/2016/5/14/chartex" xmlns:mc="http://schemas.openxmlformats.org/markup-compatibility/2006" xmlns:aink="http://schemas.microsoft.com/office/drawing/2016/ink" xmlns:am3d="http://schemas.microsoft.com/office/drawing/2017/model3d" xmlns:o="urn:schemas-microsoft-com:office:office" xmlns:oel="http://schemas.microsoft.com/office/2019/extlst" xmlns:r="http://schemas.openxmlformats.org/officeDocument/2006/relationships" xmlns:m="http://schemas.openxmlformats.org/officeDocument/2006/math" xmlns:v="urn:schemas-microsoft-com:vml" xmlns:wp14="http://schemas.microsoft.com/office/word/2010/wordprocessingDrawing" xmlns:wp="http://schemas.openxmlformats.org/drawingml/2006/wordprocessingDrawing" xmlns:w10="urn:schemas-microsoft-com:office:word" xmlns:w="http://schemas.openxmlformats.org/wordprocessingml/2006/main" xmlns:w14="http://schemas.microsoft.com/office/word/2010/wordml" xmlns:w15="http://schemas.microsoft.com/office/word/2012/wordml" xmlns:w16cex="http://schemas.microsoft.com/office/word/2018/wordml/cex" xmlns:w16cid="http://schemas.microsoft.com/office/word/2016/wordml/cid" xmlns:w16="http://schemas.microsoft.com/office/word/2018/wordml" xmlns:w16sdtdh="http://schemas.microsoft.com/office/word/2020/wordml/sdtdatahash" xmlns:w16se="http://schemas.microsoft.com/office/word/2015/wordml/symex" xmlns:wpg="http://schemas.microsoft.com/office/word/2010/wordprocessingGroup" xmlns:wpi="http://schemas.microsoft.com/office/word/2010/wordprocessingInk" xmlns:wne="http://schemas.microsoft.com/office/word/2006/wordml" xmlns:wps="http://schemas.microsoft.com/office/word/2010/wordprocessingShape" mc:Ignorable="w14 w15 w16se w16cid w16 w16cex w16sdtdh wp14">
   <w:abstractNum w:abstractNumId="0" w15:restartNumberingAfterBreak="0">
+    <w:nsid w:val="1BF67458"/>
+    <w:multiLevelType w:val="multilevel"/>
+    <w:tmpl w:val="5D0278AA"/>
+    <w:lvl w:ilvl="0">
+      <w:start w:val="1"/>
+      <w:numFmt w:val="decimal"/>
+      <w:lvlText w:val="%1."/>
+      <w:lvlJc w:val="left"/>
+      <w:pPr>
+        <w:tabs>
+          <w:tab w:val="num" w:pos="720"/>
+        </w:tabs>
+        <w:ind w:left="720" w:hanging="360"/>
+      </w:pPr>
+    </w:lvl>
+    <w:lvl w:ilvl="1" w:tentative="1">
+      <w:start w:val="1"/>
+      <w:numFmt w:val="decimal"/>
+      <w:lvlText w:val="%2."/>
+      <w:lvlJc w:val="left"/>
+      <w:pPr>
+        <w:tabs>
+          <w:tab w:val="num" w:pos="1440"/>
+        </w:tabs>
+        <w:ind w:left="1440" w:hanging="360"/>
+      </w:pPr>
+    </w:lvl>
+    <w:lvl w:ilvl="2" w:tentative="1">
+      <w:start w:val="1"/>
+      <w:numFmt w:val="decimal"/>
+      <w:lvlText w:val="%3."/>
+      <w:lvlJc w:val="left"/>
+      <w:pPr>
+        <w:tabs>
+          <w:tab w:val="num" w:pos="2160"/>
+        </w:tabs>
+        <w:ind w:left="2160" w:hanging="360"/>
+      </w:pPr>
+    </w:lvl>
+    <w:lvl w:ilvl="3" w:tentative="1">
+      <w:start w:val="1"/>
+      <w:numFmt w:val="decimal"/>
+      <w:lvlText w:val="%4."/>
+      <w:lvlJc w:val="left"/>
+      <w:pPr>
+        <w:tabs>
+          <w:tab w:val="num" w:pos="2880"/>
+        </w:tabs>
+        <w:ind w:left="2880" w:hanging="360"/>
+      </w:pPr>
+    </w:lvl>
+    <w:lvl w:ilvl="4" w:tentative="1">
+      <w:start w:val="1"/>
+      <w:numFmt w:val="decimal"/>
+      <w:lvlText w:val="%5."/>
+      <w:lvlJc w:val="left"/>
+      <w:pPr>
+        <w:tabs>
+          <w:tab w:val="num" w:pos="3600"/>
+        </w:tabs>
+        <w:ind w:left="3600" w:hanging="360"/>
+      </w:pPr>
+    </w:lvl>
+    <w:lvl w:ilvl="5" w:tentative="1">
+      <w:start w:val="1"/>
+      <w:numFmt w:val="decimal"/>
+      <w:lvlText w:val="%6."/>
+      <w:lvlJc w:val="left"/>
+      <w:pPr>
+        <w:tabs>
+          <w:tab w:val="num" w:pos="4320"/>
+        </w:tabs>
+        <w:ind w:left="4320" w:hanging="360"/>
+      </w:pPr>
+    </w:lvl>
+    <w:lvl w:ilvl="6" w:tentative="1">
+      <w:start w:val="1"/>
+      <w:numFmt w:val="decimal"/>
+      <w:lvlText w:val="%7."/>
+      <w:lvlJc w:val="left"/>
+      <w:pPr>
+        <w:tabs>
+          <w:tab w:val="num" w:pos="5040"/>
+        </w:tabs>
+        <w:ind w:left="5040" w:hanging="360"/>
+      </w:pPr>
+    </w:lvl>
+    <w:lvl w:ilvl="7" w:tentative="1">
+      <w:start w:val="1"/>
+      <w:numFmt w:val="decimal"/>
+      <w:lvlText w:val="%8."/>
+      <w:lvlJc w:val="left"/>
+      <w:pPr>
+        <w:tabs>
+          <w:tab w:val="num" w:pos="5760"/>
+        </w:tabs>
+        <w:ind w:left="5760" w:hanging="360"/>
+      </w:pPr>
+    </w:lvl>
+    <w:lvl w:ilvl="8" w:tentative="1">
+      <w:start w:val="1"/>
+      <w:numFmt w:val="decimal"/>
+      <w:lvlText w:val="%9."/>
+      <w:lvlJc w:val="left"/>
+      <w:pPr>
+        <w:tabs>
+          <w:tab w:val="num" w:pos="6480"/>
+        </w:tabs>
+        <w:ind w:left="6480" w:hanging="360"/>
+      </w:pPr>
+    </w:lvl>
+  </w:abstractNum>
+  <w:abstractNum w:abstractNumId="1" w15:restartNumberingAfterBreak="0">
+    <w:nsid w:val="387E6FDE"/>
+    <w:multiLevelType w:val="hybridMultilevel"/>
+    <w:tmpl w:val="BDB09ACC"/>
+    <w:lvl w:ilvl="0" w:tplc="B5527EFA">
+      <w:start w:val="1"/>
+      <w:numFmt w:val="decimal"/>
+      <w:lvlText w:val="%1-"/>
+      <w:lvlJc w:val="left"/>
+      <w:pPr>
+        <w:ind w:left="720" w:hanging="360"/>
+      </w:pPr>
+      <w:rPr>
+        <w:rFonts w:hint="default"/>
+      </w:rPr>
+    </w:lvl>
+    <w:lvl w:ilvl="1" w:tplc="20000019" w:tentative="1">
+      <w:start w:val="1"/>
+      <w:numFmt w:val="lowerLetter"/>
+      <w:lvlText w:val="%2."/>
+      <w:lvlJc w:val="left"/>
+      <w:pPr>
+        <w:ind w:left="1440" w:hanging="360"/>
+      </w:pPr>
+    </w:lvl>
+    <w:lvl w:ilvl="2" w:tplc="2000001B" w:tentative="1">
+      <w:start w:val="1"/>
+      <w:numFmt w:val="lowerRoman"/>
+      <w:lvlText w:val="%3."/>
+      <w:lvlJc w:val="right"/>
+      <w:pPr>
+        <w:ind w:left="2160" w:hanging="180"/>
+      </w:pPr>
+    </w:lvl>
+    <w:lvl w:ilvl="3" w:tplc="2000000F" w:tentative="1">
+      <w:start w:val="1"/>
+      <w:numFmt w:val="decimal"/>
+      <w:lvlText w:val="%4."/>
+      <w:lvlJc w:val="left"/>
+      <w:pPr>
+        <w:ind w:left="2880" w:hanging="360"/>
+      </w:pPr>
+    </w:lvl>
+    <w:lvl w:ilvl="4" w:tplc="20000019" w:tentative="1">
+      <w:start w:val="1"/>
+      <w:numFmt w:val="lowerLetter"/>
+      <w:lvlText w:val="%5."/>
+      <w:lvlJc w:val="left"/>
+      <w:pPr>
+        <w:ind w:left="3600" w:hanging="360"/>
+      </w:pPr>
+    </w:lvl>
+    <w:lvl w:ilvl="5" w:tplc="2000001B" w:tentative="1">
+      <w:start w:val="1"/>
+      <w:numFmt w:val="lowerRoman"/>
+      <w:lvlText w:val="%6."/>
+      <w:lvlJc w:val="right"/>
+      <w:pPr>
+        <w:ind w:left="4320" w:hanging="180"/>
+      </w:pPr>
+    </w:lvl>
+    <w:lvl w:ilvl="6" w:tplc="2000000F" w:tentative="1">
+      <w:start w:val="1"/>
+      <w:numFmt w:val="decimal"/>
+      <w:lvlText w:val="%7."/>
+      <w:lvlJc w:val="left"/>
+      <w:pPr>
+        <w:ind w:left="5040" w:hanging="360"/>
+      </w:pPr>
+    </w:lvl>
+    <w:lvl w:ilvl="7" w:tplc="20000019" w:tentative="1">
+      <w:start w:val="1"/>
+      <w:numFmt w:val="lowerLetter"/>
+      <w:lvlText w:val="%8."/>
+      <w:lvlJc w:val="left"/>
+      <w:pPr>
+        <w:ind w:left="5760" w:hanging="360"/>
+      </w:pPr>
+    </w:lvl>
+    <w:lvl w:ilvl="8" w:tplc="2000001B" w:tentative="1">
+      <w:start w:val="1"/>
+      <w:numFmt w:val="lowerRoman"/>
+      <w:lvlText w:val="%9."/>
+      <w:lvlJc w:val="right"/>
+      <w:pPr>
+        <w:ind w:left="6480" w:hanging="180"/>
+      </w:pPr>
+    </w:lvl>
+  </w:abstractNum>
+  <w:abstractNum w:abstractNumId="2" w15:restartNumberingAfterBreak="0">
     <w:nsid w:val="41EB1B4F"/>
     <w:multiLevelType w:val="multilevel"/>
     <w:tmpl w:val="CD4C8D7A"/>
@@ -1806,7 +2723,7 @@
       </w:rPr>
     </w:lvl>
   </w:abstractNum>
-  <w:abstractNum w:abstractNumId="1" w15:restartNumberingAfterBreak="0">
+  <w:abstractNum w:abstractNumId="3" w15:restartNumberingAfterBreak="0">
     <w:nsid w:val="42295D83"/>
     <w:multiLevelType w:val="hybridMultilevel"/>
     <w:tmpl w:val="3E744D3A"/>
@@ -1918,7 +2835,7 @@
       </w:rPr>
     </w:lvl>
   </w:abstractNum>
-  <w:abstractNum w:abstractNumId="2" w15:restartNumberingAfterBreak="0">
+  <w:abstractNum w:abstractNumId="4" w15:restartNumberingAfterBreak="0">
     <w:nsid w:val="45045C7A"/>
     <w:multiLevelType w:val="hybridMultilevel"/>
     <w:tmpl w:val="9CAE3872"/>
@@ -2008,13 +2925,19 @@
     </w:lvl>
   </w:abstractNum>
   <w:num w:numId="1" w16cid:durableId="1813791984">
+    <w:abstractNumId w:val="4"/>
+  </w:num>
+  <w:num w:numId="2" w16cid:durableId="111674637">
     <w:abstractNumId w:val="2"/>
   </w:num>
-  <w:num w:numId="2" w16cid:durableId="111674637">
+  <w:num w:numId="3" w16cid:durableId="437723860">
+    <w:abstractNumId w:val="3"/>
+  </w:num>
+  <w:num w:numId="4" w16cid:durableId="492257202">
+    <w:abstractNumId w:val="1"/>
+  </w:num>
+  <w:num w:numId="5" w16cid:durableId="1721444280">
     <w:abstractNumId w:val="0"/>
-  </w:num>
-  <w:num w:numId="3" w16cid:durableId="437723860">
-    <w:abstractNumId w:val="1"/>
   </w:num>
 </w:numbering>
 </file>
@@ -2534,6 +3457,23 @@
       <w:lang w:val="en-GB"/>
     </w:rPr>
   </w:style>
+  <w:style w:type="paragraph" w:styleId="NormalWeb">
+    <w:name w:val="Normal (Web)"/>
+    <w:basedOn w:val="Normal"/>
+    <w:uiPriority w:val="99"/>
+    <w:semiHidden/>
+    <w:unhideWhenUsed/>
+    <w:rsid w:val="00BB5DAA"/>
+    <w:pPr>
+      <w:spacing w:before="100" w:beforeAutospacing="1" w:after="100" w:afterAutospacing="1" w:line="240" w:lineRule="auto"/>
+    </w:pPr>
+    <w:rPr>
+      <w:rFonts w:ascii="Times New Roman" w:eastAsia="Times New Roman" w:hAnsi="Times New Roman" w:cs="Times New Roman"/>
+      <w:sz w:val="24"/>
+      <w:szCs w:val="24"/>
+      <w:lang w:val="en-NL" w:eastAsia="en-NL"/>
+    </w:rPr>
+  </w:style>
 </w:styles>
 </file>
 

</xml_diff>